<commit_message>
:sparkles: the end of the first semester by Viacheslav
</commit_message>
<xml_diff>
--- a/Программирование/Рубежки/docx/1семестр_1.docx
+++ b/Программирование/Рубежки/docx/1семестр_1.docx
@@ -4,6 +4,9 @@
   <w:body>
     <w:p>
       <w:r>
+        <w:rPr>
+          <w:noProof/>
+        </w:rPr>
         <w:drawing>
           <wp:inline distT="0" distB="0" distL="0" distR="0" wp14:anchorId="6FB6097E" wp14:editId="359729D3">
             <wp:extent cx="4801016" cy="4099915"/>
@@ -43,6 +46,9 @@
     </w:p>
     <w:p>
       <w:r>
+        <w:rPr>
+          <w:noProof/>
+        </w:rPr>
         <w:drawing>
           <wp:inline distT="0" distB="0" distL="0" distR="0" wp14:anchorId="225EB83D" wp14:editId="26CEB34F">
             <wp:extent cx="4823878" cy="4023709"/>
@@ -82,6 +88,9 @@
     </w:p>
     <w:p>
       <w:r>
+        <w:rPr>
+          <w:noProof/>
+        </w:rPr>
         <w:drawing>
           <wp:inline distT="0" distB="0" distL="0" distR="0" wp14:anchorId="1034C588" wp14:editId="538ABC49">
             <wp:extent cx="1280271" cy="350550"/>
@@ -121,6 +130,9 @@
     </w:p>
     <w:p>
       <w:r>
+        <w:rPr>
+          <w:noProof/>
+        </w:rPr>
         <w:lastRenderedPageBreak/>
         <w:drawing>
           <wp:inline distT="0" distB="0" distL="0" distR="0" wp14:anchorId="46BD16FE" wp14:editId="2A830CD5">
@@ -161,6 +173,9 @@
     </w:p>
     <w:p>
       <w:r>
+        <w:rPr>
+          <w:noProof/>
+        </w:rPr>
         <w:drawing>
           <wp:inline distT="0" distB="0" distL="0" distR="0" wp14:anchorId="167F1BEB" wp14:editId="7BC51E03">
             <wp:extent cx="3393344" cy="2811780"/>
@@ -198,6 +213,9 @@
         </w:drawing>
       </w:r>
       <w:r>
+        <w:rPr>
+          <w:noProof/>
+        </w:rPr>
         <w:drawing>
           <wp:inline distT="0" distB="0" distL="0" distR="0" wp14:anchorId="5C623470" wp14:editId="0BB4F692">
             <wp:extent cx="1847478" cy="2750820"/>
@@ -237,6 +255,48 @@
     </w:p>
     <w:p>
       <w:r>
+        <w:t xml:space="preserve">Другой вариант: Какая команда </w:t>
+      </w:r>
+      <w:proofErr w:type="spellStart"/>
+      <w:r>
+        <w:rPr>
+          <w:lang w:val="en-US"/>
+        </w:rPr>
+        <w:t>jdk</w:t>
+      </w:r>
+      <w:proofErr w:type="spellEnd"/>
+      <w:r>
+        <w:t xml:space="preserve"> </w:t>
+      </w:r>
+      <w:r>
+        <w:t xml:space="preserve">используется для отладки? </w:t>
+      </w:r>
+      <w:r>
+        <w:t xml:space="preserve">----&gt; </w:t>
+      </w:r>
+      <w:r>
+        <w:rPr>
+          <w:b/>
+          <w:bCs/>
+        </w:rPr>
+        <w:t xml:space="preserve">Ответ: </w:t>
+      </w:r>
+      <w:proofErr w:type="spellStart"/>
+      <w:r>
+        <w:rPr>
+          <w:b/>
+          <w:bCs/>
+          <w:lang w:val="en-US"/>
+        </w:rPr>
+        <w:t>jdb</w:t>
+      </w:r>
+      <w:proofErr w:type="spellEnd"/>
+    </w:p>
+    <w:p>
+      <w:r>
+        <w:rPr>
+          <w:noProof/>
+        </w:rPr>
         <w:drawing>
           <wp:inline distT="0" distB="0" distL="0" distR="0" wp14:anchorId="2FD52A88" wp14:editId="7D7EBA31">
             <wp:extent cx="3414453" cy="2834640"/>
@@ -329,6 +389,9 @@
     </w:p>
     <w:p>
       <w:r>
+        <w:rPr>
+          <w:noProof/>
+        </w:rPr>
         <w:lastRenderedPageBreak/>
         <w:drawing>
           <wp:inline distT="0" distB="0" distL="0" distR="0" wp14:anchorId="1965E4B4" wp14:editId="3512E941">
@@ -367,6 +430,9 @@
         </w:drawing>
       </w:r>
       <w:r>
+        <w:rPr>
+          <w:noProof/>
+        </w:rPr>
         <w:drawing>
           <wp:inline distT="0" distB="0" distL="0" distR="0" wp14:anchorId="5D1DCBD7" wp14:editId="5767C283">
             <wp:extent cx="2484335" cy="1074513"/>
@@ -406,6 +472,9 @@
     </w:p>
     <w:p>
       <w:r>
+        <w:rPr>
+          <w:noProof/>
+        </w:rPr>
         <w:drawing>
           <wp:inline distT="0" distB="0" distL="0" distR="0" wp14:anchorId="78678503" wp14:editId="4CE459E0">
             <wp:extent cx="3208020" cy="2695346"/>
@@ -443,6 +512,9 @@
         </w:drawing>
       </w:r>
       <w:r>
+        <w:rPr>
+          <w:noProof/>
+        </w:rPr>
         <w:drawing>
           <wp:inline distT="0" distB="0" distL="0" distR="0" wp14:anchorId="74914C27" wp14:editId="105115ED">
             <wp:extent cx="2461473" cy="1112616"/>
@@ -482,6 +554,66 @@
     </w:p>
     <w:p>
       <w:r>
+        <w:t xml:space="preserve">Другой вариант: </w:t>
+      </w:r>
+      <w:r>
+        <w:t>(</w:t>
+      </w:r>
+      <w:r>
+        <w:rPr>
+          <w:lang w:val="en-US"/>
+        </w:rPr>
+        <w:t>int</w:t>
+      </w:r>
+      <w:r>
+        <w:t xml:space="preserve"> </w:t>
+      </w:r>
+      <w:proofErr w:type="spellStart"/>
+      <w:r>
+        <w:rPr>
+          <w:lang w:val="en-US"/>
+        </w:rPr>
+        <w:t>i</w:t>
+      </w:r>
+      <w:proofErr w:type="spellEnd"/>
+      <w:r>
+        <w:t xml:space="preserve"> = 0; </w:t>
+      </w:r>
+      <w:proofErr w:type="spellStart"/>
+      <w:r>
+        <w:rPr>
+          <w:lang w:val="en-US"/>
+        </w:rPr>
+        <w:t>i</w:t>
+      </w:r>
+      <w:proofErr w:type="spellEnd"/>
+      <w:r>
+        <w:t xml:space="preserve"> &lt;= 10, </w:t>
+      </w:r>
+      <w:proofErr w:type="spellStart"/>
+      <w:r>
+        <w:rPr>
+          <w:lang w:val="en-US"/>
+        </w:rPr>
+        <w:t>i</w:t>
+      </w:r>
+      <w:proofErr w:type="spellEnd"/>
+      <w:r>
+        <w:t xml:space="preserve">+=5)     ----&gt;               </w:t>
+      </w:r>
+      <w:r>
+        <w:rPr>
+          <w:b/>
+          <w:bCs/>
+        </w:rPr>
+        <w:t>Ответ: 048</w:t>
+      </w:r>
+    </w:p>
+    <w:p>
+      <w:r>
+        <w:rPr>
+          <w:noProof/>
+        </w:rPr>
         <w:drawing>
           <wp:inline distT="0" distB="0" distL="0" distR="0" wp14:anchorId="145D0DE8" wp14:editId="0531C792">
             <wp:extent cx="3463282" cy="2849880"/>
@@ -519,6 +651,9 @@
         </w:drawing>
       </w:r>
       <w:r>
+        <w:rPr>
+          <w:noProof/>
+        </w:rPr>
         <w:drawing>
           <wp:inline distT="0" distB="0" distL="0" distR="0" wp14:anchorId="64246A60" wp14:editId="6411D664">
             <wp:extent cx="2430991" cy="1082134"/>
@@ -558,6 +693,9 @@
     </w:p>
     <w:p>
       <w:r>
+        <w:rPr>
+          <w:noProof/>
+        </w:rPr>
         <w:lastRenderedPageBreak/>
         <w:drawing>
           <wp:inline distT="0" distB="0" distL="0" distR="0" wp14:anchorId="455356B6" wp14:editId="6B4F817C">
@@ -596,6 +734,9 @@
         </w:drawing>
       </w:r>
       <w:r>
+        <w:rPr>
+          <w:noProof/>
+        </w:rPr>
         <w:drawing>
           <wp:inline distT="0" distB="0" distL="0" distR="0" wp14:anchorId="2238FA57" wp14:editId="5D7512CC">
             <wp:extent cx="2461473" cy="1074513"/>
@@ -636,6 +777,9 @@
     <w:p/>
     <w:p>
       <w:r>
+        <w:rPr>
+          <w:noProof/>
+        </w:rPr>
         <w:drawing>
           <wp:inline distT="0" distB="0" distL="0" distR="0" wp14:anchorId="017B815A" wp14:editId="1F1BF9C7">
             <wp:extent cx="3252963" cy="2727960"/>
@@ -673,6 +817,9 @@
         </w:drawing>
       </w:r>
       <w:r>
+        <w:rPr>
+          <w:noProof/>
+        </w:rPr>
         <w:drawing>
           <wp:inline distT="0" distB="0" distL="0" distR="0" wp14:anchorId="11989C95" wp14:editId="2192A595">
             <wp:extent cx="2590800" cy="1108015"/>
@@ -711,52 +858,37 @@
       </w:r>
     </w:p>
     <w:p>
-      <w:r>
-        <w:drawing>
-          <wp:inline distT="0" distB="0" distL="0" distR="0" wp14:anchorId="703DD807" wp14:editId="5CE6B176">
-            <wp:extent cx="3291840" cy="2748376"/>
-            <wp:effectExtent l="0" t="0" r="3810" b="0"/>
-            <wp:docPr id="1443411869" name="Рисунок 1" descr="Изображение выглядит как текст, снимок экрана, программное обеспечение, Значок на компьютере&#10;&#10;Автоматически созданное описание"/>
-            <wp:cNvGraphicFramePr>
-              <a:graphicFrameLocks xmlns:a="http://schemas.openxmlformats.org/drawingml/2006/main" noChangeAspect="1"/>
-            </wp:cNvGraphicFramePr>
-            <a:graphic xmlns:a="http://schemas.openxmlformats.org/drawingml/2006/main">
-              <a:graphicData uri="http://schemas.openxmlformats.org/drawingml/2006/picture">
-                <pic:pic xmlns:pic="http://schemas.openxmlformats.org/drawingml/2006/picture">
-                  <pic:nvPicPr>
-                    <pic:cNvPr id="1443411869" name="Рисунок 1" descr="Изображение выглядит как текст, снимок экрана, программное обеспечение, Значок на компьютере&#10;&#10;Автоматически созданное описание"/>
-                    <pic:cNvPicPr/>
-                  </pic:nvPicPr>
-                  <pic:blipFill>
-                    <a:blip r:embed="rId22"/>
-                    <a:stretch>
-                      <a:fillRect/>
-                    </a:stretch>
-                  </pic:blipFill>
-                  <pic:spPr>
-                    <a:xfrm>
-                      <a:off x="0" y="0"/>
-                      <a:ext cx="3300744" cy="2755810"/>
-                    </a:xfrm>
-                    <a:prstGeom prst="rect">
-                      <a:avLst/>
-                    </a:prstGeom>
-                  </pic:spPr>
-                </pic:pic>
-              </a:graphicData>
-            </a:graphic>
-          </wp:inline>
-        </w:drawing>
-      </w:r>
-      <w:r>
-        <w:rPr>
-          <w:noProof/>
-        </w:rPr>
-        <w:drawing>
-          <wp:inline distT="0" distB="0" distL="0" distR="0" wp14:anchorId="7B2B9D2D" wp14:editId="6610F478">
-            <wp:extent cx="2423160" cy="2636520"/>
-            <wp:effectExtent l="0" t="0" r="0" b="0"/>
-            <wp:docPr id="909233109" name="Рисунок 2"/>
+      <w:pPr>
+        <w:rPr>
+          <w:b/>
+          <w:bCs/>
+        </w:rPr>
+      </w:pPr>
+      <w:r>
+        <w:rPr>
+          <w:noProof/>
+        </w:rPr>
+        <w:drawing>
+          <wp:anchor distT="0" distB="0" distL="114300" distR="114300" simplePos="0" relativeHeight="251660288" behindDoc="1" locked="0" layoutInCell="1" allowOverlap="1" wp14:anchorId="373900FC" wp14:editId="4A9D2461">
+            <wp:simplePos x="0" y="0"/>
+            <wp:positionH relativeFrom="column">
+              <wp:posOffset>953</wp:posOffset>
+            </wp:positionH>
+            <wp:positionV relativeFrom="paragraph">
+              <wp:posOffset>-1270</wp:posOffset>
+            </wp:positionV>
+            <wp:extent cx="2815773" cy="2205037"/>
+            <wp:effectExtent l="0" t="0" r="3810" b="5080"/>
+            <wp:wrapTight wrapText="bothSides">
+              <wp:wrapPolygon edited="0">
+                <wp:start x="0" y="0"/>
+                <wp:lineTo x="0" y="21463"/>
+                <wp:lineTo x="21483" y="21463"/>
+                <wp:lineTo x="21483" y="0"/>
+                <wp:lineTo x="0" y="0"/>
+              </wp:wrapPolygon>
+            </wp:wrapTight>
+            <wp:docPr id="2104906763" name="Рисунок 2"/>
             <wp:cNvGraphicFramePr>
               <a:graphicFrameLocks xmlns:a="http://schemas.openxmlformats.org/drawingml/2006/main" noChangeAspect="1"/>
             </wp:cNvGraphicFramePr>
@@ -770,7 +902,7 @@
                     </pic:cNvPicPr>
                   </pic:nvPicPr>
                   <pic:blipFill>
-                    <a:blip r:embed="rId23">
+                    <a:blip r:embed="rId22" cstate="print">
                       <a:extLst>
                         <a:ext uri="{28A0092B-C50C-407E-A947-70E740481C1C}">
                           <a14:useLocalDpi xmlns:a14="http://schemas.microsoft.com/office/drawing/2010/main" val="0"/>
@@ -785,6 +917,138 @@
                   <pic:spPr bwMode="auto">
                     <a:xfrm>
                       <a:off x="0" y="0"/>
+                      <a:ext cx="2815773" cy="2205037"/>
+                    </a:xfrm>
+                    <a:prstGeom prst="rect">
+                      <a:avLst/>
+                    </a:prstGeom>
+                    <a:noFill/>
+                  </pic:spPr>
+                </pic:pic>
+              </a:graphicData>
+            </a:graphic>
+            <wp14:sizeRelH relativeFrom="page">
+              <wp14:pctWidth>0</wp14:pctWidth>
+            </wp14:sizeRelH>
+            <wp14:sizeRelV relativeFrom="page">
+              <wp14:pctHeight>0</wp14:pctHeight>
+            </wp14:sizeRelV>
+          </wp:anchor>
+        </w:drawing>
+      </w:r>
+    </w:p>
+    <w:p>
+      <w:pPr>
+        <w:rPr>
+          <w:b/>
+          <w:bCs/>
+        </w:rPr>
+      </w:pPr>
+    </w:p>
+    <w:p>
+      <w:pPr>
+        <w:rPr>
+          <w:b/>
+          <w:bCs/>
+        </w:rPr>
+      </w:pPr>
+    </w:p>
+    <w:p>
+      <w:pPr>
+        <w:rPr>
+          <w:b/>
+          <w:bCs/>
+        </w:rPr>
+      </w:pPr>
+    </w:p>
+    <w:p>
+      <w:r>
+        <w:rPr>
+          <w:b/>
+          <w:bCs/>
+        </w:rPr>
+        <w:t>Ответ: 1</w:t>
+      </w:r>
+    </w:p>
+    <w:p>
+      <w:r>
+        <w:rPr>
+          <w:noProof/>
+        </w:rPr>
+        <w:lastRenderedPageBreak/>
+        <w:drawing>
+          <wp:inline distT="0" distB="0" distL="0" distR="0" wp14:anchorId="703DD807" wp14:editId="5CE6B176">
+            <wp:extent cx="3291840" cy="2748376"/>
+            <wp:effectExtent l="0" t="0" r="3810" b="0"/>
+            <wp:docPr id="1443411869" name="Рисунок 1" descr="Изображение выглядит как текст, снимок экрана, программное обеспечение, Значок на компьютере&#10;&#10;Автоматически созданное описание"/>
+            <wp:cNvGraphicFramePr>
+              <a:graphicFrameLocks xmlns:a="http://schemas.openxmlformats.org/drawingml/2006/main" noChangeAspect="1"/>
+            </wp:cNvGraphicFramePr>
+            <a:graphic xmlns:a="http://schemas.openxmlformats.org/drawingml/2006/main">
+              <a:graphicData uri="http://schemas.openxmlformats.org/drawingml/2006/picture">
+                <pic:pic xmlns:pic="http://schemas.openxmlformats.org/drawingml/2006/picture">
+                  <pic:nvPicPr>
+                    <pic:cNvPr id="1443411869" name="Рисунок 1" descr="Изображение выглядит как текст, снимок экрана, программное обеспечение, Значок на компьютере&#10;&#10;Автоматически созданное описание"/>
+                    <pic:cNvPicPr/>
+                  </pic:nvPicPr>
+                  <pic:blipFill>
+                    <a:blip r:embed="rId23"/>
+                    <a:stretch>
+                      <a:fillRect/>
+                    </a:stretch>
+                  </pic:blipFill>
+                  <pic:spPr>
+                    <a:xfrm>
+                      <a:off x="0" y="0"/>
+                      <a:ext cx="3300744" cy="2755810"/>
+                    </a:xfrm>
+                    <a:prstGeom prst="rect">
+                      <a:avLst/>
+                    </a:prstGeom>
+                  </pic:spPr>
+                </pic:pic>
+              </a:graphicData>
+            </a:graphic>
+          </wp:inline>
+        </w:drawing>
+      </w:r>
+      <w:r>
+        <w:rPr>
+          <w:noProof/>
+        </w:rPr>
+        <w:drawing>
+          <wp:inline distT="0" distB="0" distL="0" distR="0" wp14:anchorId="7B2B9D2D" wp14:editId="6610F478">
+            <wp:extent cx="2423160" cy="2636520"/>
+            <wp:effectExtent l="0" t="0" r="0" b="0"/>
+            <wp:docPr id="909233109" name="Рисунок 2"/>
+            <wp:cNvGraphicFramePr>
+              <a:graphicFrameLocks xmlns:a="http://schemas.openxmlformats.org/drawingml/2006/main" noChangeAspect="1"/>
+            </wp:cNvGraphicFramePr>
+            <a:graphic xmlns:a="http://schemas.openxmlformats.org/drawingml/2006/main">
+              <a:graphicData uri="http://schemas.openxmlformats.org/drawingml/2006/picture">
+                <pic:pic xmlns:pic="http://schemas.openxmlformats.org/drawingml/2006/picture">
+                  <pic:nvPicPr>
+                    <pic:cNvPr id="0" name="Picture 2"/>
+                    <pic:cNvPicPr>
+                      <a:picLocks noChangeAspect="1" noChangeArrowheads="1"/>
+                    </pic:cNvPicPr>
+                  </pic:nvPicPr>
+                  <pic:blipFill>
+                    <a:blip r:embed="rId24">
+                      <a:extLst>
+                        <a:ext uri="{28A0092B-C50C-407E-A947-70E740481C1C}">
+                          <a14:useLocalDpi xmlns:a14="http://schemas.microsoft.com/office/drawing/2010/main" val="0"/>
+                        </a:ext>
+                      </a:extLst>
+                    </a:blip>
+                    <a:srcRect/>
+                    <a:stretch>
+                      <a:fillRect/>
+                    </a:stretch>
+                  </pic:blipFill>
+                  <pic:spPr bwMode="auto">
+                    <a:xfrm>
+                      <a:off x="0" y="0"/>
                       <a:ext cx="2423160" cy="2636520"/>
                     </a:xfrm>
                     <a:prstGeom prst="rect">
@@ -804,7 +1068,9 @@
     </w:p>
     <w:p>
       <w:r>
-        <w:lastRenderedPageBreak/>
+        <w:rPr>
+          <w:noProof/>
+        </w:rPr>
         <w:drawing>
           <wp:inline distT="0" distB="0" distL="0" distR="0" wp14:anchorId="494D7041" wp14:editId="635C1C3C">
             <wp:extent cx="3741420" cy="3139487"/>
@@ -821,7 +1087,7 @@
                     <pic:cNvPicPr/>
                   </pic:nvPicPr>
                   <pic:blipFill>
-                    <a:blip r:embed="rId24"/>
+                    <a:blip r:embed="rId25"/>
                     <a:stretch>
                       <a:fillRect/>
                     </a:stretch>
@@ -842,6 +1108,9 @@
         </w:drawing>
       </w:r>
       <w:r>
+        <w:rPr>
+          <w:noProof/>
+        </w:rPr>
         <w:drawing>
           <wp:inline distT="0" distB="0" distL="0" distR="0" wp14:anchorId="26585B83" wp14:editId="15586544">
             <wp:extent cx="2192976" cy="2948940"/>
@@ -858,7 +1127,7 @@
                     <pic:cNvPicPr/>
                   </pic:nvPicPr>
                   <pic:blipFill>
-                    <a:blip r:embed="rId25"/>
+                    <a:blip r:embed="rId26"/>
                     <a:stretch>
                       <a:fillRect/>
                     </a:stretch>
@@ -881,6 +1150,10 @@
     </w:p>
     <w:p>
       <w:r>
+        <w:rPr>
+          <w:noProof/>
+        </w:rPr>
+        <w:lastRenderedPageBreak/>
         <w:drawing>
           <wp:anchor distT="0" distB="0" distL="114300" distR="114300" simplePos="0" relativeHeight="251658240" behindDoc="1" locked="0" layoutInCell="1" allowOverlap="1" wp14:anchorId="049329C8" wp14:editId="04E95626">
             <wp:simplePos x="0" y="0"/>
@@ -913,7 +1186,7 @@
                     <pic:cNvPicPr/>
                   </pic:nvPicPr>
                   <pic:blipFill>
-                    <a:blip r:embed="rId26">
+                    <a:blip r:embed="rId27">
                       <a:extLst>
                         <a:ext uri="{28A0092B-C50C-407E-A947-70E740481C1C}">
                           <a14:useLocalDpi xmlns:a14="http://schemas.microsoft.com/office/drawing/2010/main" val="0"/>
@@ -950,104 +1223,111 @@
       </w:r>
     </w:p>
     <w:p>
+      <w:r>
+        <w:t xml:space="preserve">2. Всегда </w:t>
+      </w:r>
+      <w:r>
+        <w:rPr>
+          <w:lang w:val="en-US"/>
+        </w:rPr>
+        <w:t>private</w:t>
+      </w:r>
+    </w:p>
+    <w:p>
       <w:pPr>
         <w:rPr>
-          <w:lang w:val="en-US"/>
+          <w:b/>
+          <w:bCs/>
         </w:rPr>
       </w:pPr>
       <w:r>
-        <w:t xml:space="preserve">2. Всегда </w:t>
-      </w:r>
-      <w:r>
-        <w:rPr>
+        <w:rPr>
+          <w:b/>
+          <w:bCs/>
+        </w:rPr>
+        <w:t xml:space="preserve">3. </w:t>
+      </w:r>
+      <w:r>
+        <w:rPr>
+          <w:b/>
+          <w:bCs/>
+        </w:rPr>
+        <w:t>Нужны для инициализации полей</w:t>
+      </w:r>
+    </w:p>
+    <w:p>
+      <w:r>
+        <w:t xml:space="preserve">4. Могут быть </w:t>
+      </w:r>
+      <w:r>
+        <w:rPr>
+          <w:lang w:val="en-US"/>
+        </w:rPr>
+        <w:t>static</w:t>
+      </w:r>
+    </w:p>
+    <w:p>
+      <w:pPr>
+        <w:rPr>
+          <w:b/>
+          <w:bCs/>
+        </w:rPr>
+      </w:pPr>
+      <w:r>
+        <w:rPr>
+          <w:b/>
+          <w:bCs/>
+        </w:rPr>
+        <w:t xml:space="preserve">5. </w:t>
+      </w:r>
+      <w:r>
+        <w:rPr>
+          <w:b/>
+          <w:bCs/>
+        </w:rPr>
+        <w:t>Могут быть с параметрами</w:t>
+      </w:r>
+    </w:p>
+    <w:p>
+      <w:pPr>
+        <w:rPr>
+          <w:b/>
+          <w:bCs/>
+        </w:rPr>
+      </w:pPr>
+      <w:r>
+        <w:rPr>
+          <w:b/>
+          <w:bCs/>
+        </w:rPr>
+        <w:t>6. Не могут возвращать значения</w:t>
+      </w:r>
+    </w:p>
+    <w:p>
+      <w:r>
+        <w:rPr>
+          <w:b/>
+          <w:bCs/>
+        </w:rPr>
+        <w:t xml:space="preserve">7. Могут быть </w:t>
+      </w:r>
+      <w:r>
+        <w:rPr>
+          <w:b/>
+          <w:bCs/>
           <w:lang w:val="en-US"/>
         </w:rPr>
         <w:t>private</w:t>
-      </w:r>
-    </w:p>
-    <w:p>
-      <w:pPr>
-        <w:rPr>
-          <w:b/>
-          <w:bCs/>
-        </w:rPr>
-      </w:pPr>
-      <w:r>
-        <w:rPr>
-          <w:b/>
-          <w:bCs/>
-          <w:lang w:val="en-US"/>
-        </w:rPr>
-        <w:t xml:space="preserve">3. </w:t>
-      </w:r>
-      <w:r>
-        <w:rPr>
-          <w:b/>
-          <w:bCs/>
-        </w:rPr>
-        <w:t>Нужны для инициализации полей</w:t>
-      </w:r>
-    </w:p>
-    <w:p>
-      <w:pPr>
-        <w:rPr>
-          <w:lang w:val="en-US"/>
-        </w:rPr>
-      </w:pPr>
-      <w:r>
-        <w:t xml:space="preserve">4. Могут быть </w:t>
-      </w:r>
-      <w:r>
-        <w:rPr>
-          <w:lang w:val="en-US"/>
-        </w:rPr>
-        <w:t>static</w:t>
-      </w:r>
-    </w:p>
-    <w:p>
-      <w:pPr>
-        <w:rPr>
-          <w:b/>
-          <w:bCs/>
-        </w:rPr>
-      </w:pPr>
-      <w:r>
-        <w:rPr>
-          <w:b/>
-          <w:bCs/>
-          <w:lang w:val="en-US"/>
-        </w:rPr>
-        <w:t xml:space="preserve">5. </w:t>
-      </w:r>
-      <w:r>
-        <w:rPr>
-          <w:b/>
-          <w:bCs/>
-        </w:rPr>
-        <w:t>Могут быть с параметрами</w:t>
-      </w:r>
-    </w:p>
-    <w:p>
-      <w:r>
-        <w:rPr>
-          <w:b/>
-          <w:bCs/>
-        </w:rPr>
-        <w:t>6. Не могут возвращать значения</w:t>
       </w:r>
     </w:p>
     <w:p/>
     <w:p/>
     <w:p/>
-    <w:p/>
-    <w:p>
-      <w:pPr>
-        <w:rPr>
-          <w:lang w:val="en-US"/>
-        </w:rPr>
-      </w:pPr>
-      <w:r>
-        <w:lastRenderedPageBreak/>
+    <w:p>
+      <w:r>
+        <w:rPr>
+          <w:noProof/>
+        </w:rPr>
         <w:drawing>
           <wp:anchor distT="0" distB="0" distL="114300" distR="114300" simplePos="0" relativeHeight="251659264" behindDoc="1" locked="0" layoutInCell="1" allowOverlap="1" wp14:anchorId="3F0E88F9" wp14:editId="452C45F1">
             <wp:simplePos x="0" y="0"/>
@@ -1080,7 +1360,7 @@
                     <pic:cNvPicPr/>
                   </pic:nvPicPr>
                   <pic:blipFill>
-                    <a:blip r:embed="rId27">
+                    <a:blip r:embed="rId28">
                       <a:extLst>
                         <a:ext uri="{28A0092B-C50C-407E-A947-70E740481C1C}">
                           <a14:useLocalDpi xmlns:a14="http://schemas.microsoft.com/office/drawing/2010/main" val="0"/>
@@ -1124,7 +1404,6 @@
         <w:rPr>
           <w:b/>
           <w:bCs/>
-          <w:lang w:val="en-US"/>
         </w:rPr>
       </w:pPr>
       <w:r>

</xml_diff>